<commit_message>
Fix shearing direction in geometric transformation functions
</commit_message>
<xml_diff>
--- a/lab01/lab01.docx
+++ b/lab01/lab01.docx
@@ -660,6 +660,7 @@
       <w:r>
         <w:rPr>
           <w:rFonts w:ascii="Calibri" w:hAnsi="Calibri" w:cs="Calibri"/>
+          <w:noProof/>
           <w:sz w:val="22"/>
           <w:szCs w:val="22"/>
         </w:rPr>
@@ -746,6 +747,7 @@
       <w:r>
         <w:rPr>
           <w:rFonts w:ascii="Calibri" w:hAnsi="Calibri" w:cs="Calibri"/>
+          <w:noProof/>
           <w:sz w:val="22"/>
           <w:szCs w:val="22"/>
         </w:rPr>
@@ -829,6 +831,7 @@
       <w:r>
         <w:rPr>
           <w:rFonts w:ascii="Calibri" w:hAnsi="Calibri" w:cs="Calibri"/>
+          <w:noProof/>
           <w:sz w:val="22"/>
           <w:szCs w:val="22"/>
           <w:lang w:val="en-GB"/>
@@ -919,6 +922,7 @@
       <w:r>
         <w:rPr>
           <w:rFonts w:ascii="Calibri" w:hAnsi="Calibri" w:cs="Calibri"/>
+          <w:noProof/>
           <w:sz w:val="22"/>
           <w:szCs w:val="22"/>
           <w:lang w:val="en-GB"/>
@@ -1066,6 +1070,7 @@
       <w:r>
         <w:rPr>
           <w:rFonts w:ascii="Calibri" w:hAnsi="Calibri" w:cs="Calibri"/>
+          <w:noProof/>
           <w:sz w:val="22"/>
           <w:szCs w:val="22"/>
           <w:lang w:val="en-GB"/>
@@ -1139,7 +1144,16 @@
           <w:szCs w:val="22"/>
           <w:lang w:val="en-GB"/>
         </w:rPr>
-        <w:t>Shearing - Vertical</w:t>
+        <w:t xml:space="preserve">Shearing - </w:t>
+      </w:r>
+      <w:r>
+        <w:rPr>
+          <w:rFonts w:ascii="Calibri" w:hAnsi="Calibri" w:cs="Calibri"/>
+          <w:sz w:val="22"/>
+          <w:szCs w:val="22"/>
+          <w:lang w:val="en-GB"/>
+        </w:rPr>
+        <w:t>Horizontal</w:t>
       </w:r>
     </w:p>
     <w:p>
@@ -1156,6 +1170,7 @@
       <w:r>
         <w:rPr>
           <w:rFonts w:ascii="Calibri" w:hAnsi="Calibri" w:cs="Calibri"/>
+          <w:noProof/>
           <w:sz w:val="22"/>
           <w:szCs w:val="22"/>
           <w:lang w:val="en-GB"/>
@@ -1231,7 +1246,16 @@
           <w:lang w:val="en-GB"/>
         </w:rPr>
         <w:lastRenderedPageBreak/>
-        <w:t>Shearing – Horizontal</w:t>
+        <w:t xml:space="preserve">Shearing – </w:t>
+      </w:r>
+      <w:r>
+        <w:rPr>
+          <w:rFonts w:ascii="Calibri" w:hAnsi="Calibri" w:cs="Calibri"/>
+          <w:sz w:val="22"/>
+          <w:szCs w:val="22"/>
+          <w:lang w:val="en-GB"/>
+        </w:rPr>
+        <w:t>Vertical</w:t>
       </w:r>
     </w:p>
     <w:p>
@@ -1248,6 +1272,7 @@
       <w:r>
         <w:rPr>
           <w:rFonts w:ascii="Calibri" w:hAnsi="Calibri" w:cs="Calibri"/>
+          <w:noProof/>
           <w:sz w:val="22"/>
           <w:szCs w:val="22"/>
           <w:lang w:val="en-GB"/>
@@ -1339,6 +1364,7 @@
       <w:r>
         <w:rPr>
           <w:rFonts w:ascii="Calibri" w:hAnsi="Calibri" w:cs="Calibri"/>
+          <w:noProof/>
           <w:sz w:val="22"/>
           <w:szCs w:val="22"/>
           <w:lang w:val="en-GB"/>

</xml_diff>